<commit_message>
Fixed the Placeholders Issue and converted the word doc to pdf
</commit_message>
<xml_diff>
--- a/public/template/4A Resume Template.docx
+++ b/public/template/4A Resume Template.docx
@@ -292,14 +292,19 @@
         <w:rPr>
           <w:rFonts w:ascii="Times New Roman"/>
         </w:rPr>
-        <w:t>{#work_</w:t>
-      </w:r>
-      <w:proofErr w:type="gramStart"/>
-      <w:r>
-        <w:rPr>
-          <w:rFonts w:ascii="Times New Roman"/>
-        </w:rPr>
-        <w:t>experience</w:t>
+        <w:t>{</w:t>
+      </w:r>
+      <w:r>
+        <w:rPr>
+          <w:rFonts w:ascii="Times New Roman"/>
+        </w:rPr>
+        <w:t>#</w:t>
+      </w:r>
+      <w:r>
+        <w:rPr>
+          <w:rFonts w:ascii="Times New Roman"/>
+        </w:rPr>
+        <w:t>work_experience</w:t>
       </w:r>
       <w:r>
         <w:rPr>
@@ -313,36 +318,14 @@
           <w:b/>
           <w:bCs/>
         </w:rPr>
-        <w:t>{</w:t>
-      </w:r>
-      <w:proofErr w:type="gramEnd"/>
-      <w:r>
-        <w:rPr>
-          <w:rFonts w:ascii="Times New Roman"/>
-          <w:b/>
-          <w:bCs/>
-        </w:rPr>
-        <w:t>Job}</w:t>
+        <w:t>{Job}</w:t>
       </w:r>
       <w:r>
         <w:rPr>
           <w:rFonts w:ascii="Times New Roman"/>
         </w:rPr>
         <w:tab/>
-      </w:r>
-      <w:r>
-        <w:rPr>
-          <w:rFonts w:ascii="Times New Roman"/>
-          <w:b/>
-          <w:bCs/>
-        </w:rPr>
         <w:t>{Duration}</w:t>
-      </w:r>
-      <w:r>
-        <w:rPr>
-          <w:rFonts w:ascii="Times New Roman"/>
-        </w:rPr>
-        <w:t xml:space="preserve"> </w:t>
       </w:r>
     </w:p>
     <w:p>
@@ -394,6 +377,8 @@
         <w:ind w:left="140" w:right="211" w:firstLine="0"/>
         <w:rPr>
           <w:rFonts w:ascii="Times New Roman"/>
+          <w:sz w:val="6"/>
+          <w:szCs w:val="6"/>
         </w:rPr>
       </w:pPr>
     </w:p>
@@ -610,21 +595,7 @@
         <w:rPr>
           <w:rFonts w:ascii="Times New Roman"/>
         </w:rPr>
-        <w:t xml:space="preserve"> {#</w:t>
-      </w:r>
-      <w:proofErr w:type="gramStart"/>
-      <w:r>
-        <w:rPr>
-          <w:rFonts w:ascii="Times New Roman"/>
-        </w:rPr>
-        <w:t>skills}{.}</w:t>
-      </w:r>
-      <w:proofErr w:type="gramEnd"/>
-      <w:r>
-        <w:rPr>
-          <w:rFonts w:ascii="Times New Roman"/>
-        </w:rPr>
-        <w:t>, {/skills}</w:t>
+        <w:t xml:space="preserve"> {#skills}{.}, {/skills}</w:t>
       </w:r>
     </w:p>
     <w:p>
@@ -748,7 +719,19 @@
         <w:rPr>
           <w:rFonts w:ascii="Times New Roman"/>
         </w:rPr>
-        <w:t>{university}, {</w:t>
+        <w:t>{</w:t>
+      </w:r>
+      <w:r>
+        <w:rPr>
+          <w:rFonts w:ascii="Times New Roman"/>
+        </w:rPr>
+        <w:t>degree</w:t>
+      </w:r>
+      <w:r>
+        <w:rPr>
+          <w:rFonts w:ascii="Times New Roman"/>
+        </w:rPr>
+        <w:t>}, {</w:t>
       </w:r>
       <w:r>
         <w:rPr>
@@ -880,7 +863,7 @@
           </mc:Choice>
           <mc:Fallback>
             <w:pict>
-              <v:group w14:anchorId="3BE97E65" id="Group 2" o:spid="_x0000_s1026" style="width:470.95pt;height:.5pt;mso-position-horizontal-relative:char;mso-position-vertical-relative:line" coordsize="9419,10" o:gfxdata="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">
+              <v:group w14:anchorId="18C002C2" id="Group 2" o:spid="_x0000_s1026" style="width:470.95pt;height:.5pt;mso-position-horizontal-relative:char;mso-position-vertical-relative:line" coordsize="9419,10" o:gfxdata="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">
                 <v:rect id="Rectangle 18" o:spid="_x0000_s1027" style="position:absolute;width:9419;height:10;visibility:visible;mso-wrap-style:square;v-text-anchor:top" o:gfxdata="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" fillcolor="black" stroked="f"/>
                 <w10:anchorlock/>
               </v:group>
@@ -982,7 +965,7 @@
           </mc:Choice>
           <mc:Fallback>
             <w:pict>
-              <v:group w14:anchorId="4E942278" id="Group 1" o:spid="_x0000_s1026" style="width:470.95pt;height:.5pt;mso-position-horizontal-relative:char;mso-position-vertical-relative:line" coordsize="9419,10" o:gfxdata="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">
+              <v:group w14:anchorId="371E9CE2" id="Group 1" o:spid="_x0000_s1026" style="width:470.95pt;height:.5pt;mso-position-horizontal-relative:char;mso-position-vertical-relative:line" coordsize="9419,10" o:gfxdata="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">
                 <v:rect id="Rectangle 16" o:spid="_x0000_s1027" style="position:absolute;width:9419;height:10;visibility:visible;mso-wrap-style:square;v-text-anchor:top" o:gfxdata="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" fillcolor="black" stroked="f"/>
                 <w10:anchorlock/>
               </v:group>
@@ -1031,175 +1014,6 @@
           <w:rFonts w:ascii="Times New Roman" w:hAnsi="Times New Roman"/>
         </w:rPr>
         <w:t xml:space="preserve">   {/certifications}</w:t>
-      </w:r>
-    </w:p>
-    <w:p>
-      <w:pPr>
-        <w:rPr>
-          <w:rFonts w:ascii="Times New Roman" w:hAnsi="Times New Roman"/>
-        </w:rPr>
-      </w:pPr>
-    </w:p>
-    <w:p>
-      <w:pPr>
-        <w:rPr>
-          <w:rFonts w:ascii="Times New Roman" w:hAnsi="Times New Roman"/>
-        </w:rPr>
-      </w:pPr>
-    </w:p>
-    <w:p>
-      <w:pPr>
-        <w:rPr>
-          <w:rFonts w:ascii="Times New Roman" w:hAnsi="Times New Roman"/>
-        </w:rPr>
-      </w:pPr>
-    </w:p>
-    <w:p>
-      <w:pPr>
-        <w:rPr>
-          <w:rFonts w:ascii="Times New Roman" w:hAnsi="Times New Roman"/>
-        </w:rPr>
-      </w:pPr>
-    </w:p>
-    <w:p>
-      <w:pPr>
-        <w:rPr>
-          <w:rFonts w:ascii="Times New Roman" w:hAnsi="Times New Roman"/>
-        </w:rPr>
-      </w:pPr>
-    </w:p>
-    <w:p>
-      <w:pPr>
-        <w:rPr>
-          <w:rFonts w:ascii="Times New Roman" w:hAnsi="Times New Roman"/>
-        </w:rPr>
-      </w:pPr>
-    </w:p>
-    <w:p>
-      <w:pPr>
-        <w:rPr>
-          <w:rFonts w:ascii="Times New Roman" w:hAnsi="Times New Roman"/>
-        </w:rPr>
-      </w:pPr>
-    </w:p>
-    <w:p>
-      <w:pPr>
-        <w:rPr>
-          <w:rFonts w:ascii="Times New Roman" w:hAnsi="Times New Roman"/>
-        </w:rPr>
-      </w:pPr>
-    </w:p>
-    <w:p>
-      <w:pPr>
-        <w:rPr>
-          <w:rFonts w:ascii="Times New Roman" w:hAnsi="Times New Roman"/>
-        </w:rPr>
-      </w:pPr>
-    </w:p>
-    <w:p>
-      <w:pPr>
-        <w:rPr>
-          <w:rFonts w:ascii="Times New Roman" w:hAnsi="Times New Roman"/>
-        </w:rPr>
-      </w:pPr>
-    </w:p>
-    <w:p>
-      <w:pPr>
-        <w:rPr>
-          <w:rFonts w:ascii="Times New Roman" w:hAnsi="Times New Roman"/>
-        </w:rPr>
-      </w:pPr>
-    </w:p>
-    <w:p>
-      <w:pPr>
-        <w:rPr>
-          <w:rFonts w:ascii="Times New Roman" w:hAnsi="Times New Roman"/>
-        </w:rPr>
-      </w:pPr>
-    </w:p>
-    <w:p>
-      <w:pPr>
-        <w:rPr>
-          <w:rFonts w:ascii="Times New Roman" w:hAnsi="Times New Roman"/>
-        </w:rPr>
-      </w:pPr>
-    </w:p>
-    <w:p>
-      <w:pPr>
-        <w:rPr>
-          <w:rFonts w:ascii="Times New Roman" w:hAnsi="Times New Roman"/>
-        </w:rPr>
-      </w:pPr>
-    </w:p>
-    <w:p>
-      <w:pPr>
-        <w:rPr>
-          <w:rFonts w:ascii="Times New Roman" w:hAnsi="Times New Roman"/>
-        </w:rPr>
-      </w:pPr>
-    </w:p>
-    <w:p>
-      <w:pPr>
-        <w:rPr>
-          <w:rFonts w:ascii="Times New Roman" w:hAnsi="Times New Roman"/>
-        </w:rPr>
-      </w:pPr>
-    </w:p>
-    <w:p>
-      <w:pPr>
-        <w:rPr>
-          <w:rFonts w:ascii="Times New Roman" w:hAnsi="Times New Roman"/>
-        </w:rPr>
-      </w:pPr>
-    </w:p>
-    <w:p>
-      <w:pPr>
-        <w:rPr>
-          <w:rFonts w:ascii="Times New Roman" w:hAnsi="Times New Roman"/>
-        </w:rPr>
-      </w:pPr>
-    </w:p>
-    <w:p>
-      <w:pPr>
-        <w:rPr>
-          <w:rFonts w:ascii="Times New Roman" w:hAnsi="Times New Roman"/>
-        </w:rPr>
-      </w:pPr>
-    </w:p>
-    <w:p>
-      <w:pPr>
-        <w:tabs>
-          <w:tab w:val="left" w:pos="860"/>
-          <w:tab w:val="left" w:pos="861"/>
-        </w:tabs>
-        <w:spacing w:line="269" w:lineRule="exact"/>
-        <w:rPr>
-          <w:rFonts w:ascii="Times New Roman" w:hAnsi="Times New Roman"/>
-        </w:rPr>
-      </w:pPr>
-      <w:r>
-        <w:rPr>
-          <w:rFonts w:ascii="Times New Roman" w:hAnsi="Times New Roman"/>
-        </w:rPr>
-        <w:t>{#space}</w:t>
-      </w:r>
-    </w:p>
-    <w:p>
-      <w:pPr>
-        <w:tabs>
-          <w:tab w:val="left" w:pos="860"/>
-          <w:tab w:val="left" w:pos="861"/>
-        </w:tabs>
-        <w:spacing w:line="269" w:lineRule="exact"/>
-        <w:rPr>
-          <w:rFonts w:ascii="Times New Roman" w:hAnsi="Times New Roman"/>
-        </w:rPr>
-      </w:pPr>
-      <w:r>
-        <w:rPr>
-          <w:rFonts w:ascii="Times New Roman" w:hAnsi="Times New Roman"/>
-        </w:rPr>
-        <w:t>{/space}</w:t>
       </w:r>
     </w:p>
     <w:sectPr>
@@ -1409,7 +1223,7 @@
           <v:stroke joinstyle="miter"/>
           <v:path gradientshapeok="t" o:connecttype="rect"/>
         </v:shapetype>
-        <v:shape id="_x0000_s1025" type="#_x0000_t202" style="position:absolute;margin-left:67.7pt;margin-top:36.65pt;width:117.15pt;height:28.6pt;z-index:-251658752;mso-position-horizontal-relative:page;mso-position-vertical-relative:page" filled="f" stroked="f">
+        <v:shape id="_x0000_s1025" type="#_x0000_t202" style="position:absolute;margin-left:71.15pt;margin-top:29.75pt;width:211.35pt;height:26.65pt;z-index:-251658752;mso-position-horizontal-relative:page;mso-position-vertical-relative:page" filled="f" stroked="f">
           <v:textbox inset="0,0,0,0">
             <w:txbxContent>
               <w:p>
@@ -1417,20 +1231,21 @@
                   <w:spacing w:before="19"/>
                   <w:ind w:right="18"/>
                   <w:rPr>
-                    <w:rFonts w:ascii="Segoe UI"/>
+                    <w:rFonts w:ascii="Times New Roman" w:hAnsi="Times New Roman" w:cs="Times New Roman"/>
+                    <w:spacing w:val="-6"/>
                     <w:sz w:val="20"/>
                   </w:rPr>
                 </w:pPr>
                 <w:r>
                   <w:rPr>
-                    <w:rFonts w:ascii="Segoe UI"/>
+                    <w:rFonts w:ascii="Times New Roman" w:hAnsi="Times New Roman" w:cs="Times New Roman"/>
                     <w:sz w:val="20"/>
                   </w:rPr>
                   <w:t>MD</w:t>
                 </w:r>
                 <w:r>
                   <w:rPr>
-                    <w:rFonts w:ascii="Segoe UI"/>
+                    <w:rFonts w:ascii="Times New Roman" w:hAnsi="Times New Roman" w:cs="Times New Roman"/>
                     <w:spacing w:val="-7"/>
                     <w:sz w:val="20"/>
                   </w:rPr>
@@ -1438,14 +1253,14 @@
                 </w:r>
                 <w:r>
                   <w:rPr>
-                    <w:rFonts w:ascii="Segoe UI"/>
+                    <w:rFonts w:ascii="Times New Roman" w:hAnsi="Times New Roman" w:cs="Times New Roman"/>
                     <w:sz w:val="20"/>
                   </w:rPr>
                   <w:t>Agile</w:t>
                 </w:r>
                 <w:r>
                   <w:rPr>
-                    <w:rFonts w:ascii="Segoe UI"/>
+                    <w:rFonts w:ascii="Times New Roman" w:hAnsi="Times New Roman" w:cs="Times New Roman"/>
                     <w:spacing w:val="-7"/>
                     <w:sz w:val="20"/>
                   </w:rPr>
@@ -1453,29 +1268,46 @@
                 </w:r>
                 <w:r>
                   <w:rPr>
-                    <w:rFonts w:ascii="Segoe UI"/>
+                    <w:rFonts w:ascii="Times New Roman" w:hAnsi="Times New Roman" w:cs="Times New Roman"/>
                     <w:sz w:val="20"/>
                   </w:rPr>
                   <w:t>Team</w:t>
                 </w:r>
                 <w:r>
                   <w:rPr>
-                    <w:rFonts w:ascii="Segoe UI"/>
+                    <w:rFonts w:ascii="Times New Roman" w:hAnsi="Times New Roman" w:cs="Times New Roman"/>
                     <w:spacing w:val="-6"/>
                     <w:sz w:val="20"/>
                   </w:rPr>
                   <w:t xml:space="preserve"> </w:t>
                 </w:r>
-                <w:r>
-                  <w:rPr>
-                    <w:rFonts w:ascii="Segoe UI"/>
+              </w:p>
+              <w:p>
+                <w:pPr>
+                  <w:spacing w:before="19"/>
+                  <w:ind w:right="18"/>
+                  <w:rPr>
+                    <w:rFonts w:ascii="Times New Roman" w:hAnsi="Times New Roman" w:cs="Times New Roman"/>
+                    <w:sz w:val="20"/>
+                  </w:rPr>
+                </w:pPr>
+                <w:r>
+                  <w:rPr>
+                    <w:rFonts w:ascii="Times New Roman" w:hAnsi="Times New Roman" w:cs="Times New Roman"/>
                     <w:sz w:val="20"/>
                   </w:rPr>
                   <w:t>Resources</w:t>
                 </w:r>
                 <w:r>
                   <w:rPr>
-                    <w:rFonts w:ascii="Segoe UI"/>
+                    <w:rFonts w:ascii="Times New Roman" w:hAnsi="Times New Roman" w:cs="Times New Roman"/>
+                    <w:sz w:val="20"/>
+                  </w:rPr>
+                  <w:t xml:space="preserve"> </w:t>
+                </w:r>
+                <w:r>
+                  <w:rPr>
+                    <w:rFonts w:ascii="Times New Roman" w:hAnsi="Times New Roman" w:cs="Times New Roman"/>
                     <w:spacing w:val="-52"/>
                     <w:sz w:val="20"/>
                   </w:rPr>
@@ -1483,42 +1315,58 @@
                 </w:r>
                 <w:r>
                   <w:rPr>
-                    <w:rFonts w:ascii="Segoe UI"/>
+                    <w:rFonts w:ascii="Times New Roman" w:hAnsi="Times New Roman" w:cs="Times New Roman"/>
+                    <w:spacing w:val="-52"/>
+                    <w:sz w:val="20"/>
+                  </w:rPr>
+                  <w:t xml:space="preserve">  </w:t>
+                </w:r>
+                <w:r>
+                  <w:rPr>
+                    <w:rFonts w:ascii="Times New Roman" w:hAnsi="Times New Roman" w:cs="Times New Roman"/>
+                    <w:spacing w:val="-52"/>
+                    <w:sz w:val="20"/>
+                  </w:rPr>
+                  <w:t xml:space="preserve">  </w:t>
+                </w:r>
+                <w:r>
+                  <w:rPr>
+                    <w:rFonts w:ascii="Times New Roman" w:hAnsi="Times New Roman" w:cs="Times New Roman"/>
                     <w:sz w:val="20"/>
                   </w:rPr>
                   <w:t>TO</w:t>
                 </w:r>
                 <w:r>
                   <w:rPr>
-                    <w:rFonts w:ascii="Segoe UI"/>
+                    <w:rFonts w:ascii="Times New Roman" w:hAnsi="Times New Roman" w:cs="Times New Roman"/>
                     <w:sz w:val="20"/>
                   </w:rPr>
                   <w:t xml:space="preserve"> </w:t>
                 </w:r>
                 <w:r>
                   <w:rPr>
-                    <w:rFonts w:ascii="Segoe UI"/>
+                    <w:rFonts w:ascii="Times New Roman" w:hAnsi="Times New Roman" w:cs="Times New Roman"/>
                     <w:sz w:val="20"/>
                   </w:rPr>
                   <w:t>#</w:t>
                 </w:r>
                 <w:r>
                   <w:rPr>
-                    <w:rFonts w:ascii="Segoe UI"/>
+                    <w:rFonts w:ascii="Times New Roman" w:hAnsi="Times New Roman" w:cs="Times New Roman"/>
                     <w:sz w:val="20"/>
                   </w:rPr>
                   <w:t>{</w:t>
                 </w:r>
                 <w:r>
                   <w:rPr>
-                    <w:rFonts w:ascii="Segoe UI"/>
+                    <w:rFonts w:ascii="Times New Roman" w:hAnsi="Times New Roman" w:cs="Times New Roman"/>
                     <w:sz w:val="20"/>
                   </w:rPr>
                   <w:t>TaskID</w:t>
                 </w:r>
                 <w:r>
                   <w:rPr>
-                    <w:rFonts w:ascii="Segoe UI"/>
+                    <w:rFonts w:ascii="Times New Roman" w:hAnsi="Times New Roman" w:cs="Times New Roman"/>
                     <w:sz w:val="20"/>
                   </w:rPr>
                   <w:t>}</w:t>

</xml_diff>